<commit_message>
Part 4 Additional Updates
</commit_message>
<xml_diff>
--- a/products/manuscript/Manuscript.docx
+++ b/products/manuscript/Manuscript.docx
@@ -175,7 +175,7 @@
         <w:pStyle w:val="Date"/>
       </w:pPr>
       <w:r>
-        <w:t xml:space="preserve">3/19/23</w:t>
+        <w:t xml:space="preserve">4/8/23</w:t>
       </w:r>
     </w:p>
     <w:bookmarkStart w:id="20" w:name="summaryabstract"/>
@@ -19758,7 +19758,7 @@
             <w:r>
               <w:drawing>
                 <wp:inline>
-                  <wp:extent cx="5334000" cy="5334000"/>
+                  <wp:extent cx="5334000" cy="3809273"/>
                   <wp:effectExtent b="0" l="0" r="0" t="0"/>
                   <wp:docPr descr="" title="" id="24" name="Picture"/>
                   <a:graphic>
@@ -19779,7 +19779,7 @@
                         <pic:spPr bwMode="auto">
                           <a:xfrm>
                             <a:off x="0" y="0"/>
-                            <a:ext cx="5334000" cy="5334000"/>
+                            <a:ext cx="5334000" cy="3809273"/>
                           </a:xfrm>
                           <a:prstGeom prst="rect">
                             <a:avLst/>
@@ -19852,7 +19852,7 @@
         <w:rPr>
           <w:rStyle w:val="VerbatimChar"/>
         </w:rPr>
-        <w:t xml:space="preserve"># A tibble: 27 × 5</w:t>
+        <w:t xml:space="preserve"># A tibble: 30 × 5</w:t>
       </w:r>
       <w:r>
         <w:br/>
@@ -19879,7 +19879,7 @@
         <w:rPr>
           <w:rStyle w:val="VerbatimChar"/>
         </w:rPr>
-        <w:t xml:space="preserve"> 1 (Intercept)                            -1.50     0.229      -6.52 6.88e- 11</w:t>
+        <w:t xml:space="preserve"> 1 (Intercept)                           -1.54      0.232     -6.67  2.57e- 11</w:t>
       </w:r>
       <w:r>
         <w:br/>
@@ -19888,7 +19888,7 @@
         <w:rPr>
           <w:rStyle w:val="VerbatimChar"/>
         </w:rPr>
-        <w:t xml:space="preserve"> 2 as.factor(age)2                         1.05     0.0566     18.5  1.67e- 76</w:t>
+        <w:t xml:space="preserve"> 2 as.factor(year)2005                   -0.0216    0.0565    -0.383 7.01e-  1</w:t>
       </w:r>
       <w:r>
         <w:br/>
@@ -19897,7 +19897,7 @@
         <w:rPr>
           <w:rStyle w:val="VerbatimChar"/>
         </w:rPr>
-        <w:t xml:space="preserve"> 3 as.factor(age)3                         1.47     0.0650     22.7  6.07e-114</w:t>
+        <w:t xml:space="preserve"> 3 as.factor(year)2010                    0.221     0.0594     3.72  1.98e-  4</w:t>
       </w:r>
       <w:r>
         <w:br/>
@@ -19906,7 +19906,7 @@
         <w:rPr>
           <w:rStyle w:val="VerbatimChar"/>
         </w:rPr>
-        <w:t xml:space="preserve"> 4 as.factor(age)4                         1.64     0.0720     22.7  2.41e-114</w:t>
+        <w:t xml:space="preserve"> 4 as.factor(year)2015                   -0.0620    0.0556    -1.12  2.65e-  1</w:t>
       </w:r>
       <w:r>
         <w:br/>
@@ -19915,7 +19915,7 @@
         <w:rPr>
           <w:rStyle w:val="VerbatimChar"/>
         </w:rPr>
-        <w:t xml:space="preserve"> 5 as.factor(age)5                         1.77     0.0806     22.0  2.07e-107</w:t>
+        <w:t xml:space="preserve"> 5 as.factor(age)2                        1.05      0.0567    18.5   3.35e- 76</w:t>
       </w:r>
       <w:r>
         <w:br/>
@@ -19924,7 +19924,7 @@
         <w:rPr>
           <w:rStyle w:val="VerbatimChar"/>
         </w:rPr>
-        <w:t xml:space="preserve"> 6 as.factor(age)6                         1.52     0.0844     18.0  1.56e- 72</w:t>
+        <w:t xml:space="preserve"> 6 as.factor(age)3                        1.48      0.0652    22.6   1.76e-113</w:t>
       </w:r>
       <w:r>
         <w:br/>
@@ -19933,7 +19933,7 @@
         <w:rPr>
           <w:rStyle w:val="VerbatimChar"/>
         </w:rPr>
-        <w:t xml:space="preserve"> 7 as.factor(age)7                         1.49     0.0903     16.5  2.70e- 61</w:t>
+        <w:t xml:space="preserve"> 7 as.factor(age)4                        1.64      0.0723    22.7   8.15e-114</w:t>
       </w:r>
       <w:r>
         <w:br/>
@@ -19942,7 +19942,7 @@
         <w:rPr>
           <w:rStyle w:val="VerbatimChar"/>
         </w:rPr>
-        <w:t xml:space="preserve"> 8 as.factor(hispanic_status)2             0.103    0.0576      1.79 7.30e-  2</w:t>
+        <w:t xml:space="preserve"> 8 as.factor(age)5                        1.77      0.0810    21.9   1.60e-106</w:t>
       </w:r>
       <w:r>
         <w:br/>
@@ -19951,7 +19951,7 @@
         <w:rPr>
           <w:rStyle w:val="VerbatimChar"/>
         </w:rPr>
-        <w:t xml:space="preserve"> 9 as.factor(income)2                     -0.268    0.0553     -4.84 1.30e-  6</w:t>
+        <w:t xml:space="preserve"> 9 as.factor(age)6                        1.52      0.0848    18.0   3.80e- 72</w:t>
       </w:r>
       <w:r>
         <w:br/>
@@ -19960,7 +19960,7 @@
         <w:rPr>
           <w:rStyle w:val="VerbatimChar"/>
         </w:rPr>
-        <w:t xml:space="preserve">10 as.factor(education)2                   0.747    0.207       3.61 3.02e-  4</w:t>
+        <w:t xml:space="preserve">10 as.factor(age)7                        1.50      0.0906    16.5   1.92e- 61</w:t>
       </w:r>
       <w:r>
         <w:br/>
@@ -19969,7 +19969,7 @@
         <w:rPr>
           <w:rStyle w:val="VerbatimChar"/>
         </w:rPr>
-        <w:t xml:space="preserve">11 as.factor(education)3                   0.979    0.207       4.72 2.33e-  6</w:t>
+        <w:t xml:space="preserve">11 as.factor(hispanic_status)2            0.103     0.0578     1.77  7.59e-  2</w:t>
       </w:r>
       <w:r>
         <w:br/>
@@ -19978,7 +19978,7 @@
         <w:rPr>
           <w:rStyle w:val="VerbatimChar"/>
         </w:rPr>
-        <w:t xml:space="preserve">12 as.factor(education)4                   1.33     0.209       6.38 1.73e- 10</w:t>
+        <w:t xml:space="preserve">12 as.factor(income)2                    -0.272     0.0555    -4.90  9.46e-  7</w:t>
       </w:r>
       <w:r>
         <w:br/>
@@ -19987,7 +19987,7 @@
         <w:rPr>
           <w:rStyle w:val="VerbatimChar"/>
         </w:rPr>
-        <w:t xml:space="preserve">13 as.factor(education)5                   1.45     0.211       6.88 6.12e- 12</w:t>
+        <w:t xml:space="preserve">13 as.factor(education)2                  0.765     0.207      3.69  2.22e-  4</w:t>
       </w:r>
       <w:r>
         <w:br/>
@@ -19996,7 +19996,7 @@
         <w:rPr>
           <w:rStyle w:val="VerbatimChar"/>
         </w:rPr>
-        <w:t xml:space="preserve">14 as.factor(marital_status)1              0.484    0.0609      7.94 1.96e- 15</w:t>
+        <w:t xml:space="preserve">14 as.factor(education)3                  0.993     0.208      4.78  1.73e-  6</w:t>
       </w:r>
       <w:r>
         <w:br/>
@@ -20005,7 +20005,7 @@
         <w:rPr>
           <w:rStyle w:val="VerbatimChar"/>
         </w:rPr>
-        <w:t xml:space="preserve">15 as.factor(marital_status)2              0.360    0.0629      5.72 1.06e-  8</w:t>
+        <w:t xml:space="preserve">15 as.factor(education)4                  1.35      0.209      6.44  1.22e- 10</w:t>
       </w:r>
       <w:r>
         <w:br/>
@@ -20014,7 +20014,7 @@
         <w:rPr>
           <w:rStyle w:val="VerbatimChar"/>
         </w:rPr>
-        <w:t xml:space="preserve">16 as.factor(marital_status)3              0.272    0.112       2.43 1.51e-  2</w:t>
+        <w:t xml:space="preserve">16 as.factor(education)5                  1.47      0.212      6.94  4.05e- 12</w:t>
       </w:r>
       <w:r>
         <w:br/>
@@ -20023,7 +20023,7 @@
         <w:rPr>
           <w:rStyle w:val="VerbatimChar"/>
         </w:rPr>
-        <w:t xml:space="preserve">17 as.factor(region_residence)2           -0.207    0.0681     -3.04 2.34e-  3</w:t>
+        <w:t xml:space="preserve">17 as.factor(marital_status)1             0.484     0.0610     7.94  2.06e- 15</w:t>
       </w:r>
       <w:r>
         <w:br/>
@@ -20032,7 +20032,7 @@
         <w:rPr>
           <w:rStyle w:val="VerbatimChar"/>
         </w:rPr>
-        <w:t xml:space="preserve">18 as.factor(region_residence)3           -0.183    0.0613     -2.98 2.87e-  3</w:t>
+        <w:t xml:space="preserve">18 as.factor(marital_status)2             0.362     0.0630     5.75  9.10e-  9</w:t>
       </w:r>
       <w:r>
         <w:br/>
@@ -20041,7 +20041,7 @@
         <w:rPr>
           <w:rStyle w:val="VerbatimChar"/>
         </w:rPr>
-        <w:t xml:space="preserve">19 as.factor(region_residence)4           -0.256    0.0659     -3.89 1.00e-  4</w:t>
+        <w:t xml:space="preserve">19 as.factor(marital_status)3             0.274     0.112      2.45  1.44e-  2</w:t>
       </w:r>
       <w:r>
         <w:br/>
@@ -20050,7 +20050,7 @@
         <w:rPr>
           <w:rStyle w:val="VerbatimChar"/>
         </w:rPr>
-        <w:t xml:space="preserve">20 as.factor(insurance_status)1           -0.687    0.0559    -12.3  1.02e- 34</w:t>
+        <w:t xml:space="preserve">20 as.factor(region_residence)2          -0.209     0.0681    -3.06  2.21e-  3</w:t>
       </w:r>
       <w:r>
         <w:br/>
@@ -20059,7 +20059,7 @@
         <w:rPr>
           <w:rStyle w:val="VerbatimChar"/>
         </w:rPr>
-        <w:t xml:space="preserve">21 as.factor(health_status)2               0.105    0.0577      1.82 6.92e-  2</w:t>
+        <w:t xml:space="preserve">21 as.factor(region_residence)3          -0.181     0.0613    -2.94  3.23e-  3</w:t>
       </w:r>
       <w:r>
         <w:br/>
@@ -20068,7 +20068,7 @@
         <w:rPr>
           <w:rStyle w:val="VerbatimChar"/>
         </w:rPr>
-        <w:t xml:space="preserve">22 as.factor(usual_medicalcare_status)1    0.896    0.0603     14.9  5.64e- 50</w:t>
+        <w:t xml:space="preserve">22 as.factor(region_residence)4          -0.256     0.0660    -3.88  1.06e-  4</w:t>
       </w:r>
       <w:r>
         <w:br/>
@@ -20077,7 +20077,7 @@
         <w:rPr>
           <w:rStyle w:val="VerbatimChar"/>
         </w:rPr>
-        <w:t xml:space="preserve">23 as.factor(smoking_status)1             -0.345    0.0520     -6.64 3.16e- 11</w:t>
+        <w:t xml:space="preserve">23 as.factor(insurance_status)1          -0.706     0.0560   -12.6   2.37e- 36</w:t>
       </w:r>
       <w:r>
         <w:br/>
@@ -20086,7 +20086,7 @@
         <w:rPr>
           <w:rStyle w:val="VerbatimChar"/>
         </w:rPr>
-        <w:t xml:space="preserve">24 as.factor(smoking_status)2              0.115    0.0573      2.00 4.55e-  2</w:t>
+        <w:t xml:space="preserve">24 as.factor(health_status)2              0.105     0.0578     1.83  6.80e-  2</w:t>
       </w:r>
       <w:r>
         <w:br/>
@@ -20095,7 +20095,7 @@
         <w:rPr>
           <w:rStyle w:val="VerbatimChar"/>
         </w:rPr>
-        <w:t xml:space="preserve">25 as.factor(alcohol_status)1              0.515    0.0495     10.4  2.06e- 25</w:t>
+        <w:t xml:space="preserve">25 as.factor(usual_medicalcare_status)1   0.906     0.0604    15.0   6.20e- 51</w:t>
       </w:r>
       <w:r>
         <w:br/>
@@ -20104,7 +20104,7 @@
         <w:rPr>
           <w:rStyle w:val="VerbatimChar"/>
         </w:rPr>
-        <w:t xml:space="preserve">26 as.factor(alcohol_status)2              0.382    0.0634      6.03 1.65e-  9</w:t>
+        <w:t xml:space="preserve">26 as.factor(smoking_status)1            -0.344     0.0521    -6.60  3.99e- 11</w:t>
       </w:r>
       <w:r>
         <w:br/>
@@ -20113,7 +20113,34 @@
         <w:rPr>
           <w:rStyle w:val="VerbatimChar"/>
         </w:rPr>
-        <w:t xml:space="preserve">27 as.factor(diabetes_status)1             0.180    0.0676      2.67 7.64e-  3</w:t>
+        <w:t xml:space="preserve">27 as.factor(smoking_status)2             0.117     0.0575     2.04  4.12e-  2</w:t>
+      </w:r>
+      <w:r>
+        <w:br/>
+      </w:r>
+      <w:r>
+        <w:rPr>
+          <w:rStyle w:val="VerbatimChar"/>
+        </w:rPr>
+        <w:t xml:space="preserve">28 as.factor(alcohol_status)1             0.517     0.0496    10.4   1.81e- 25</w:t>
+      </w:r>
+      <w:r>
+        <w:br/>
+      </w:r>
+      <w:r>
+        <w:rPr>
+          <w:rStyle w:val="VerbatimChar"/>
+        </w:rPr>
+        <w:t xml:space="preserve">29 as.factor(alcohol_status)2             0.385     0.0635     6.06  1.37e-  9</w:t>
+      </w:r>
+      <w:r>
+        <w:br/>
+      </w:r>
+      <w:r>
+        <w:rPr>
+          <w:rStyle w:val="VerbatimChar"/>
+        </w:rPr>
+        <w:t xml:space="preserve">30 as.factor(diabetes_status)1            0.173     0.0677     2.55  1.07e-  2</w:t>
       </w:r>
     </w:p>
     <w:bookmarkEnd w:id="27"/>

</xml_diff>